<commit_message>
📝 Update cover file
</commit_message>
<xml_diff>
--- a/Documents/phoeniX_RISC-V_Core_V0.1/phoeniX_RISC-V_Core_V0.1_Cover.docx
+++ b/Documents/phoeniX_RISC-V_Core_V0.1/phoeniX_RISC-V_Core_V0.1_Cover.docx
@@ -217,19 +217,83 @@
         <w:rPr>
           <w:rFonts w:ascii="Trebuchet MS" w:hAnsi="Trebuchet MS"/>
           <w:noProof/>
+          <w:sz w:val="48"/>
+          <w:szCs w:val="48"/>
+        </w:rPr>
+        <w:drawing>
+          <wp:anchor distT="0" distB="0" distL="114300" distR="114300" simplePos="0" relativeHeight="251662336" behindDoc="0" locked="0" layoutInCell="1" allowOverlap="1" wp14:anchorId="06B88EE8" wp14:editId="714F0044">
+            <wp:simplePos x="0" y="0"/>
+            <wp:positionH relativeFrom="margin">
+              <wp:posOffset>-571500</wp:posOffset>
+            </wp:positionH>
+            <wp:positionV relativeFrom="paragraph">
+              <wp:posOffset>574040</wp:posOffset>
+            </wp:positionV>
+            <wp:extent cx="1127760" cy="880745"/>
+            <wp:effectExtent l="0" t="0" r="0" b="0"/>
+            <wp:wrapNone/>
+            <wp:docPr id="4" name="Picture 4"/>
+            <wp:cNvGraphicFramePr>
+              <a:graphicFrameLocks xmlns:a="http://schemas.openxmlformats.org/drawingml/2006/main" noChangeAspect="1"/>
+            </wp:cNvGraphicFramePr>
+            <a:graphic xmlns:a="http://schemas.openxmlformats.org/drawingml/2006/main">
+              <a:graphicData uri="http://schemas.openxmlformats.org/drawingml/2006/picture">
+                <pic:pic xmlns:pic="http://schemas.openxmlformats.org/drawingml/2006/picture">
+                  <pic:nvPicPr>
+                    <pic:cNvPr id="4" name="RISC-V-logo-square.svg.png"/>
+                    <pic:cNvPicPr/>
+                  </pic:nvPicPr>
+                  <pic:blipFill>
+                    <a:blip r:embed="rId5" cstate="print">
+                      <a:biLevel thresh="75000"/>
+                      <a:extLst>
+                        <a:ext uri="{28A0092B-C50C-407E-A947-70E740481C1C}">
+                          <a14:useLocalDpi xmlns:a14="http://schemas.microsoft.com/office/drawing/2010/main" val="0"/>
+                        </a:ext>
+                      </a:extLst>
+                    </a:blip>
+                    <a:stretch>
+                      <a:fillRect/>
+                    </a:stretch>
+                  </pic:blipFill>
+                  <pic:spPr>
+                    <a:xfrm>
+                      <a:off x="0" y="0"/>
+                      <a:ext cx="1127760" cy="880745"/>
+                    </a:xfrm>
+                    <a:prstGeom prst="rect">
+                      <a:avLst/>
+                    </a:prstGeom>
+                  </pic:spPr>
+                </pic:pic>
+              </a:graphicData>
+            </a:graphic>
+            <wp14:sizeRelH relativeFrom="margin">
+              <wp14:pctWidth>0</wp14:pctWidth>
+            </wp14:sizeRelH>
+            <wp14:sizeRelV relativeFrom="margin">
+              <wp14:pctHeight>0</wp14:pctHeight>
+            </wp14:sizeRelV>
+          </wp:anchor>
+        </w:drawing>
+      </w:r>
+      <w:r>
+        <w:rPr>
+          <w:rFonts w:ascii="Trebuchet MS" w:hAnsi="Trebuchet MS"/>
+          <w:noProof/>
           <w:sz w:val="40"/>
           <w:szCs w:val="40"/>
         </w:rPr>
         <mc:AlternateContent>
           <mc:Choice Requires="wpg">
             <w:drawing>
-              <wp:anchor distT="0" distB="0" distL="114300" distR="114300" simplePos="0" relativeHeight="251661312" behindDoc="0" locked="0" layoutInCell="1" allowOverlap="1" wp14:anchorId="30F56F6B" wp14:editId="52C02CCB">
+              <wp:anchor distT="0" distB="0" distL="114300" distR="114300" simplePos="0" relativeHeight="251661312" behindDoc="0" locked="0" layoutInCell="1" allowOverlap="1" wp14:anchorId="62F78911" wp14:editId="4D522D43">
                 <wp:simplePos x="0" y="0"/>
                 <wp:positionH relativeFrom="column">
-                  <wp:posOffset>619125</wp:posOffset>
+                  <wp:posOffset>733425</wp:posOffset>
                 </wp:positionH>
                 <wp:positionV relativeFrom="paragraph">
-                  <wp:posOffset>405765</wp:posOffset>
+                  <wp:posOffset>253365</wp:posOffset>
                 </wp:positionV>
                 <wp:extent cx="1028700" cy="1294765"/>
                 <wp:effectExtent l="0" t="0" r="0" b="635"/>
@@ -256,7 +320,7 @@
                           </pic:cNvPicPr>
                         </pic:nvPicPr>
                         <pic:blipFill>
-                          <a:blip r:embed="rId5" cstate="print">
+                          <a:blip r:embed="rId6" cstate="print">
                             <a:biLevel thresh="50000"/>
                             <a:extLst>
                               <a:ext uri="{28A0092B-C50C-407E-A947-70E740481C1C}">
@@ -403,7 +467,7 @@
           </mc:Choice>
           <mc:Fallback>
             <w:pict>
-              <v:group w14:anchorId="30F56F6B" id="Group 3" o:spid="_x0000_s1026" style="position:absolute;margin-left:48.75pt;margin-top:31.95pt;width:81pt;height:101.95pt;z-index:251661312;mso-width-relative:margin;mso-height-relative:margin" coordorigin="3352,190" coordsize="10287,12947" o:gfxdata="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">
+              <v:group w14:anchorId="62F78911" id="Group 3" o:spid="_x0000_s1026" style="position:absolute;margin-left:57.75pt;margin-top:19.95pt;width:81pt;height:101.95pt;z-index:251661312;mso-width-relative:margin;mso-height-relative:margin" coordorigin="3352,190" coordsize="10287,12947" o:gfxdata="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">
                 <v:shapetype id="_x0000_t75" coordsize="21600,21600" o:spt="75" o:preferrelative="t" path="m@4@5l@4@11@9@11@9@5xe" filled="f" stroked="f">
                   <v:stroke joinstyle="miter"/>
                   <v:formulas>
@@ -424,7 +488,7 @@
                   <o:lock v:ext="edit" aspectratio="t"/>
                 </v:shapetype>
                 <v:shape id="Picture 2" o:spid="_x0000_s1027" type="#_x0000_t75" style="position:absolute;left:3352;top:190;width:10287;height:10287;visibility:visible;mso-wrap-style:square" o:gfxdata="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">
-                  <v:imagedata r:id="rId6" o:title="" grayscale="t" bilevel="t"/>
+                  <v:imagedata r:id="rId7" o:title="" grayscale="t" bilevel="t"/>
                   <v:path arrowok="t"/>
                 </v:shape>
                 <v:shapetype id="_x0000_t202" coordsize="21600,21600" o:spt="202" path="m,l,21600r21600,l21600,xe">
@@ -540,23 +604,173 @@
       <w:r>
         <w:rPr>
           <w:rFonts w:ascii="Trebuchet MS" w:hAnsi="Trebuchet MS"/>
+          <w:sz w:val="48"/>
+          <w:szCs w:val="48"/>
+          <w:lang w:bidi="fa-IR"/>
+        </w:rPr>
+        <w:tab/>
+      </w:r>
+    </w:p>
+    <w:p>
+      <w:pPr>
+        <w:tabs>
+          <w:tab w:val="left" w:pos="7380"/>
+        </w:tabs>
+        <w:rPr>
+          <w:rFonts w:ascii="Trebuchet MS" w:hAnsi="Trebuchet MS"/>
+          <w:sz w:val="48"/>
+          <w:szCs w:val="48"/>
+          <w:lang w:bidi="fa-IR"/>
+        </w:rPr>
+      </w:pPr>
+    </w:p>
+    <w:p>
+      <w:pPr>
+        <w:tabs>
+          <w:tab w:val="left" w:pos="7380"/>
+        </w:tabs>
+        <w:rPr>
+          <w:rFonts w:ascii="Trebuchet MS" w:hAnsi="Trebuchet MS"/>
+          <w:sz w:val="48"/>
+          <w:szCs w:val="48"/>
+          <w:lang w:bidi="fa-IR"/>
+        </w:rPr>
+      </w:pPr>
+    </w:p>
+    <w:p>
+      <w:pPr>
+        <w:rPr>
+          <w:rFonts w:ascii="Trebuchet MS" w:hAnsi="Trebuchet MS"/>
+          <w:sz w:val="48"/>
+          <w:szCs w:val="48"/>
+          <w:lang w:bidi="fa-IR"/>
+        </w:rPr>
+      </w:pPr>
+    </w:p>
+    <w:p>
+      <w:pPr>
+        <w:rPr>
+          <w:rFonts w:ascii="Trebuchet MS" w:hAnsi="Trebuchet MS"/>
+          <w:sz w:val="48"/>
+          <w:szCs w:val="48"/>
+          <w:lang w:bidi="fa-IR"/>
+        </w:rPr>
+      </w:pPr>
+    </w:p>
+    <w:p>
+      <w:pPr>
+        <w:rPr>
+          <w:rFonts w:ascii="Trebuchet MS" w:hAnsi="Trebuchet MS"/>
+          <w:sz w:val="48"/>
+          <w:szCs w:val="48"/>
+          <w:lang w:bidi="fa-IR"/>
+        </w:rPr>
+      </w:pPr>
+    </w:p>
+    <w:p>
+      <w:pPr>
+        <w:rPr>
+          <w:rFonts w:ascii="Trebuchet MS" w:hAnsi="Trebuchet MS"/>
+          <w:sz w:val="48"/>
+          <w:szCs w:val="48"/>
+          <w:lang w:bidi="fa-IR"/>
+        </w:rPr>
+      </w:pPr>
+    </w:p>
+    <w:p>
+      <w:pPr>
+        <w:rPr>
+          <w:rFonts w:ascii="Trebuchet MS" w:hAnsi="Trebuchet MS"/>
+          <w:sz w:val="48"/>
+          <w:szCs w:val="48"/>
+          <w:lang w:bidi="fa-IR"/>
+        </w:rPr>
+      </w:pPr>
+    </w:p>
+    <w:p>
+      <w:pPr>
+        <w:rPr>
+          <w:rFonts w:ascii="Trebuchet MS" w:hAnsi="Trebuchet MS"/>
+          <w:sz w:val="48"/>
+          <w:szCs w:val="48"/>
+          <w:lang w:bidi="fa-IR"/>
+        </w:rPr>
+      </w:pPr>
+    </w:p>
+    <w:p>
+      <w:pPr>
+        <w:rPr>
+          <w:rFonts w:ascii="Trebuchet MS" w:hAnsi="Trebuchet MS"/>
+          <w:sz w:val="48"/>
+          <w:szCs w:val="48"/>
+          <w:lang w:bidi="fa-IR"/>
+        </w:rPr>
+      </w:pPr>
+    </w:p>
+    <w:p>
+      <w:pPr>
+        <w:jc w:val="center"/>
+        <w:rPr>
+          <w:rFonts w:ascii="Trebuchet MS" w:hAnsi="Trebuchet MS"/>
+          <w:sz w:val="48"/>
+          <w:szCs w:val="48"/>
+          <w:lang w:bidi="fa-IR"/>
+        </w:rPr>
+      </w:pPr>
+    </w:p>
+    <w:p>
+      <w:pPr>
+        <w:jc w:val="center"/>
+        <w:rPr>
+          <w:rFonts w:ascii="Trebuchet MS" w:hAnsi="Trebuchet MS"/>
+          <w:sz w:val="48"/>
+          <w:szCs w:val="48"/>
+          <w:lang w:bidi="fa-IR"/>
+        </w:rPr>
+      </w:pPr>
+    </w:p>
+    <w:p>
+      <w:pPr>
+        <w:jc w:val="center"/>
+        <w:rPr>
+          <w:rFonts w:ascii="Trebuchet MS" w:hAnsi="Trebuchet MS"/>
+          <w:sz w:val="48"/>
+          <w:szCs w:val="48"/>
+          <w:lang w:bidi="fa-IR"/>
+        </w:rPr>
+      </w:pPr>
+    </w:p>
+    <w:p>
+      <w:pPr>
+        <w:jc w:val="center"/>
+        <w:rPr>
+          <w:rFonts w:ascii="Trebuchet MS" w:hAnsi="Trebuchet MS"/>
+          <w:sz w:val="48"/>
+          <w:szCs w:val="48"/>
+          <w:lang w:bidi="fa-IR"/>
+        </w:rPr>
+      </w:pPr>
+      <w:bookmarkStart w:id="0" w:name="_GoBack"/>
+      <w:r>
+        <w:rPr>
+          <w:rFonts w:ascii="Trebuchet MS" w:hAnsi="Trebuchet MS"/>
           <w:noProof/>
           <w:sz w:val="48"/>
           <w:szCs w:val="48"/>
         </w:rPr>
         <w:drawing>
-          <wp:anchor distT="0" distB="0" distL="114300" distR="114300" simplePos="0" relativeHeight="251662336" behindDoc="0" locked="0" layoutInCell="1" allowOverlap="1" wp14:anchorId="05A6B4C2" wp14:editId="67712BE6">
+          <wp:anchor distT="0" distB="0" distL="114300" distR="114300" simplePos="0" relativeHeight="251663360" behindDoc="0" locked="0" layoutInCell="1" allowOverlap="1" wp14:anchorId="1B50D22F" wp14:editId="069C1D75">
             <wp:simplePos x="0" y="0"/>
             <wp:positionH relativeFrom="margin">
-              <wp:posOffset>-685800</wp:posOffset>
+              <wp:align>center</wp:align>
             </wp:positionH>
             <wp:positionV relativeFrom="paragraph">
-              <wp:posOffset>243205</wp:posOffset>
+              <wp:posOffset>302895</wp:posOffset>
             </wp:positionV>
-            <wp:extent cx="1127760" cy="880745"/>
+            <wp:extent cx="1543050" cy="1543050"/>
             <wp:effectExtent l="0" t="0" r="0" b="0"/>
-            <wp:wrapNone/>
-            <wp:docPr id="4" name="Picture 4"/>
+            <wp:wrapSquare wrapText="bothSides"/>
+            <wp:docPr id="6" name="Picture 6"/>
             <wp:cNvGraphicFramePr>
               <a:graphicFrameLocks xmlns:a="http://schemas.openxmlformats.org/drawingml/2006/main" noChangeAspect="1"/>
             </wp:cNvGraphicFramePr>
@@ -564,12 +778,11 @@
               <a:graphicData uri="http://schemas.openxmlformats.org/drawingml/2006/picture">
                 <pic:pic xmlns:pic="http://schemas.openxmlformats.org/drawingml/2006/picture">
                   <pic:nvPicPr>
-                    <pic:cNvPr id="4" name="RISC-V-logo-square.svg.png"/>
+                    <pic:cNvPr id="6" name="qrcode-lyH-none.png"/>
                     <pic:cNvPicPr/>
                   </pic:nvPicPr>
                   <pic:blipFill>
-                    <a:blip r:embed="rId7" cstate="print">
-                      <a:biLevel thresh="75000"/>
+                    <a:blip r:embed="rId8" cstate="print">
                       <a:extLst>
                         <a:ext uri="{28A0092B-C50C-407E-A947-70E740481C1C}">
                           <a14:useLocalDpi xmlns:a14="http://schemas.microsoft.com/office/drawing/2010/main" val="0"/>
@@ -583,7 +796,7 @@
                   <pic:spPr>
                     <a:xfrm>
                       <a:off x="0" y="0"/>
-                      <a:ext cx="1127760" cy="880745"/>
+                      <a:ext cx="1543050" cy="1543050"/>
                     </a:xfrm>
                     <a:prstGeom prst="rect">
                       <a:avLst/>
@@ -601,178 +814,7 @@
           </wp:anchor>
         </w:drawing>
       </w:r>
-      <w:r>
-        <w:rPr>
-          <w:rFonts w:ascii="Trebuchet MS" w:hAnsi="Trebuchet MS"/>
-          <w:sz w:val="48"/>
-          <w:szCs w:val="48"/>
-          <w:lang w:bidi="fa-IR"/>
-        </w:rPr>
-        <w:tab/>
-      </w:r>
-    </w:p>
-    <w:p>
-      <w:pPr>
-        <w:tabs>
-          <w:tab w:val="left" w:pos="7380"/>
-        </w:tabs>
-        <w:rPr>
-          <w:rFonts w:ascii="Trebuchet MS" w:hAnsi="Trebuchet MS"/>
-          <w:sz w:val="48"/>
-          <w:szCs w:val="48"/>
-          <w:lang w:bidi="fa-IR"/>
-        </w:rPr>
-      </w:pPr>
-    </w:p>
-    <w:p>
-      <w:pPr>
-        <w:tabs>
-          <w:tab w:val="left" w:pos="7380"/>
-        </w:tabs>
-        <w:rPr>
-          <w:rFonts w:ascii="Trebuchet MS" w:hAnsi="Trebuchet MS"/>
-          <w:sz w:val="48"/>
-          <w:szCs w:val="48"/>
-          <w:lang w:bidi="fa-IR"/>
-        </w:rPr>
-      </w:pPr>
-      <w:r>
-        <w:rPr>
-          <w:rFonts w:ascii="Trebuchet MS" w:hAnsi="Trebuchet MS"/>
-          <w:noProof/>
-          <w:sz w:val="48"/>
-          <w:szCs w:val="48"/>
-        </w:rPr>
-        <w:drawing>
-          <wp:anchor distT="0" distB="0" distL="114300" distR="114300" simplePos="0" relativeHeight="251663360" behindDoc="0" locked="0" layoutInCell="1" allowOverlap="1">
-            <wp:simplePos x="0" y="0"/>
-            <wp:positionH relativeFrom="margin">
-              <wp:align>center</wp:align>
-            </wp:positionH>
-            <wp:positionV relativeFrom="paragraph">
-              <wp:posOffset>5998383</wp:posOffset>
-            </wp:positionV>
-            <wp:extent cx="1104900" cy="1104900"/>
-            <wp:effectExtent l="0" t="0" r="0" b="0"/>
-            <wp:wrapNone/>
-            <wp:docPr id="5" name="Picture 5"/>
-            <wp:cNvGraphicFramePr>
-              <a:graphicFrameLocks xmlns:a="http://schemas.openxmlformats.org/drawingml/2006/main" noChangeAspect="1"/>
-            </wp:cNvGraphicFramePr>
-            <a:graphic xmlns:a="http://schemas.openxmlformats.org/drawingml/2006/main">
-              <a:graphicData uri="http://schemas.openxmlformats.org/drawingml/2006/picture">
-                <pic:pic xmlns:pic="http://schemas.openxmlformats.org/drawingml/2006/picture">
-                  <pic:nvPicPr>
-                    <pic:cNvPr id="5" name="barcode.gif"/>
-                    <pic:cNvPicPr/>
-                  </pic:nvPicPr>
-                  <pic:blipFill>
-                    <a:blip r:embed="rId8">
-                      <a:clrChange>
-                        <a:clrFrom>
-                          <a:srgbClr val="FFFFFF"/>
-                        </a:clrFrom>
-                        <a:clrTo>
-                          <a:srgbClr val="FFFFFF">
-                            <a:alpha val="0"/>
-                          </a:srgbClr>
-                        </a:clrTo>
-                      </a:clrChange>
-                      <a:extLst>
-                        <a:ext uri="{28A0092B-C50C-407E-A947-70E740481C1C}">
-                          <a14:useLocalDpi xmlns:a14="http://schemas.microsoft.com/office/drawing/2010/main" val="0"/>
-                        </a:ext>
-                      </a:extLst>
-                    </a:blip>
-                    <a:stretch>
-                      <a:fillRect/>
-                    </a:stretch>
-                  </pic:blipFill>
-                  <pic:spPr>
-                    <a:xfrm>
-                      <a:off x="0" y="0"/>
-                      <a:ext cx="1104900" cy="1104900"/>
-                    </a:xfrm>
-                    <a:prstGeom prst="rect">
-                      <a:avLst/>
-                    </a:prstGeom>
-                  </pic:spPr>
-                </pic:pic>
-              </a:graphicData>
-            </a:graphic>
-          </wp:anchor>
-        </w:drawing>
-      </w:r>
-    </w:p>
-    <w:p>
-      <w:pPr>
-        <w:rPr>
-          <w:rFonts w:ascii="Trebuchet MS" w:hAnsi="Trebuchet MS"/>
-          <w:sz w:val="48"/>
-          <w:szCs w:val="48"/>
-          <w:lang w:bidi="fa-IR"/>
-        </w:rPr>
-      </w:pPr>
-    </w:p>
-    <w:p>
-      <w:pPr>
-        <w:rPr>
-          <w:rFonts w:ascii="Trebuchet MS" w:hAnsi="Trebuchet MS"/>
-          <w:sz w:val="48"/>
-          <w:szCs w:val="48"/>
-          <w:lang w:bidi="fa-IR"/>
-        </w:rPr>
-      </w:pPr>
-    </w:p>
-    <w:p>
-      <w:pPr>
-        <w:rPr>
-          <w:rFonts w:ascii="Trebuchet MS" w:hAnsi="Trebuchet MS"/>
-          <w:sz w:val="48"/>
-          <w:szCs w:val="48"/>
-          <w:lang w:bidi="fa-IR"/>
-        </w:rPr>
-      </w:pPr>
-    </w:p>
-    <w:p>
-      <w:pPr>
-        <w:rPr>
-          <w:rFonts w:ascii="Trebuchet MS" w:hAnsi="Trebuchet MS"/>
-          <w:sz w:val="48"/>
-          <w:szCs w:val="48"/>
-          <w:lang w:bidi="fa-IR"/>
-        </w:rPr>
-      </w:pPr>
-    </w:p>
-    <w:p>
-      <w:pPr>
-        <w:rPr>
-          <w:rFonts w:ascii="Trebuchet MS" w:hAnsi="Trebuchet MS"/>
-          <w:sz w:val="48"/>
-          <w:szCs w:val="48"/>
-          <w:lang w:bidi="fa-IR"/>
-        </w:rPr>
-      </w:pPr>
-    </w:p>
-    <w:p>
-      <w:pPr>
-        <w:rPr>
-          <w:rFonts w:ascii="Trebuchet MS" w:hAnsi="Trebuchet MS"/>
-          <w:sz w:val="48"/>
-          <w:szCs w:val="48"/>
-          <w:lang w:bidi="fa-IR"/>
-        </w:rPr>
-      </w:pPr>
-    </w:p>
-    <w:p>
-      <w:pPr>
-        <w:rPr>
-          <w:rFonts w:ascii="Trebuchet MS" w:hAnsi="Trebuchet MS"/>
-          <w:sz w:val="48"/>
-          <w:szCs w:val="48"/>
-          <w:lang w:bidi="fa-IR"/>
-        </w:rPr>
-      </w:pPr>
+      <w:bookmarkEnd w:id="0"/>
     </w:p>
     <w:p>
       <w:pPr>
@@ -796,52 +838,6 @@
         </w:rPr>
       </w:pPr>
     </w:p>
-    <w:p>
-      <w:pPr>
-        <w:jc w:val="center"/>
-        <w:rPr>
-          <w:rFonts w:ascii="Trebuchet MS" w:hAnsi="Trebuchet MS"/>
-          <w:sz w:val="48"/>
-          <w:szCs w:val="48"/>
-          <w:lang w:bidi="fa-IR"/>
-        </w:rPr>
-      </w:pPr>
-    </w:p>
-    <w:p>
-      <w:pPr>
-        <w:jc w:val="center"/>
-        <w:rPr>
-          <w:rFonts w:ascii="Trebuchet MS" w:hAnsi="Trebuchet MS"/>
-          <w:sz w:val="48"/>
-          <w:szCs w:val="48"/>
-          <w:lang w:bidi="fa-IR"/>
-        </w:rPr>
-      </w:pPr>
-    </w:p>
-    <w:p>
-      <w:pPr>
-        <w:jc w:val="center"/>
-        <w:rPr>
-          <w:rFonts w:ascii="Trebuchet MS" w:hAnsi="Trebuchet MS"/>
-          <w:sz w:val="48"/>
-          <w:szCs w:val="48"/>
-          <w:lang w:bidi="fa-IR"/>
-        </w:rPr>
-      </w:pPr>
-    </w:p>
-    <w:p>
-      <w:pPr>
-        <w:jc w:val="center"/>
-        <w:rPr>
-          <w:rFonts w:ascii="Trebuchet MS" w:hAnsi="Trebuchet MS"/>
-          <w:sz w:val="48"/>
-          <w:szCs w:val="48"/>
-          <w:lang w:bidi="fa-IR"/>
-        </w:rPr>
-      </w:pPr>
-      <w:bookmarkStart w:id="0" w:name="_GoBack"/>
-    </w:p>
-    <w:bookmarkEnd w:id="0"/>
     <w:p>
       <w:pPr>
         <w:jc w:val="center"/>
@@ -870,7 +866,16 @@
           <w:szCs w:val="28"/>
           <w:lang w:bidi="fa-IR"/>
         </w:rPr>
-        <w:t>GitHub.com/phoenix/phoenix-RV32</w:t>
+        <w:t>GitHub.com/</w:t>
+      </w:r>
+      <w:r>
+        <w:rPr>
+          <w:rFonts w:ascii="Trebuchet MS" w:hAnsi="Trebuchet MS"/>
+          <w:sz w:val="28"/>
+          <w:szCs w:val="28"/>
+          <w:lang w:bidi="fa-IR"/>
+        </w:rPr>
+        <w:t>phoeniX-Digital-Design/phoeniX</w:t>
       </w:r>
     </w:p>
     <w:sectPr>

</xml_diff>

<commit_message>
📝 create pdfs for cover + document
</commit_message>
<xml_diff>
--- a/Documents/phoeniX_RISC-V_Core_V0.1/phoeniX_RISC-V_Core_V0.1_Cover.docx
+++ b/Documents/phoeniX_RISC-V_Core_V0.1/phoeniX_RISC-V_Core_V0.1_Cover.docx
@@ -1,6 +1,6 @@
 
 <file path=word/document.xml><?xml version="1.0" encoding="utf-8"?>
-<w:document xmlns:wpc="http://schemas.microsoft.com/office/word/2010/wordprocessingCanvas" xmlns:cx="http://schemas.microsoft.com/office/drawing/2014/chartex" xmlns:mc="http://schemas.openxmlformats.org/markup-compatibility/2006" xmlns:o="urn:schemas-microsoft-com:office:office" xmlns:r="http://schemas.openxmlformats.org/officeDocument/2006/relationships" xmlns:m="http://schemas.openxmlformats.org/officeDocument/2006/math" xmlns:v="urn:schemas-microsoft-com:vml" xmlns:wp14="http://schemas.microsoft.com/office/word/2010/wordprocessingDrawing" xmlns:wp="http://schemas.openxmlformats.org/drawingml/2006/wordprocessingDrawing" xmlns:w10="urn:schemas-microsoft-com:office:word" xmlns:w="http://schemas.openxmlformats.org/wordprocessingml/2006/main" xmlns:w14="http://schemas.microsoft.com/office/word/2010/wordml" xmlns:w15="http://schemas.microsoft.com/office/word/2012/wordml" xmlns:w16se="http://schemas.microsoft.com/office/word/2015/wordml/symex" xmlns:wpg="http://schemas.microsoft.com/office/word/2010/wordprocessingGroup" xmlns:wpi="http://schemas.microsoft.com/office/word/2010/wordprocessingInk" xmlns:wne="http://schemas.microsoft.com/office/word/2006/wordml" xmlns:wps="http://schemas.microsoft.com/office/word/2010/wordprocessingShape" mc:Ignorable="w14 w15 w16se wp14">
+<w:document xmlns:wpc="http://schemas.microsoft.com/office/word/2010/wordprocessingCanvas" xmlns:cx="http://schemas.microsoft.com/office/drawing/2014/chartex" xmlns:cx1="http://schemas.microsoft.com/office/drawing/2015/9/8/chartex" xmlns:cx2="http://schemas.microsoft.com/office/drawing/2015/10/21/chartex" xmlns:cx3="http://schemas.microsoft.com/office/drawing/2016/5/9/chartex" xmlns:cx4="http://schemas.microsoft.com/office/drawing/2016/5/10/chartex" xmlns:cx5="http://schemas.microsoft.com/office/drawing/2016/5/11/chartex" xmlns:cx6="http://schemas.microsoft.com/office/drawing/2016/5/12/chartex" xmlns:cx7="http://schemas.microsoft.com/office/drawing/2016/5/13/chartex" xmlns:cx8="http://schemas.microsoft.com/office/drawing/2016/5/14/chartex" xmlns:mc="http://schemas.openxmlformats.org/markup-compatibility/2006" xmlns:aink="http://schemas.microsoft.com/office/drawing/2016/ink" xmlns:am3d="http://schemas.microsoft.com/office/drawing/2017/model3d" xmlns:o="urn:schemas-microsoft-com:office:office" xmlns:oel="http://schemas.microsoft.com/office/2019/extlst" xmlns:r="http://schemas.openxmlformats.org/officeDocument/2006/relationships" xmlns:m="http://schemas.openxmlformats.org/officeDocument/2006/math" xmlns:v="urn:schemas-microsoft-com:vml" xmlns:wp14="http://schemas.microsoft.com/office/word/2010/wordprocessingDrawing" xmlns:wp="http://schemas.openxmlformats.org/drawingml/2006/wordprocessingDrawing" xmlns:w10="urn:schemas-microsoft-com:office:word" xmlns:w="http://schemas.openxmlformats.org/wordprocessingml/2006/main" xmlns:w14="http://schemas.microsoft.com/office/word/2010/wordml" xmlns:w15="http://schemas.microsoft.com/office/word/2012/wordml" xmlns:w16cex="http://schemas.microsoft.com/office/word/2018/wordml/cex" xmlns:w16cid="http://schemas.microsoft.com/office/word/2016/wordml/cid" xmlns:w16="http://schemas.microsoft.com/office/word/2018/wordml" xmlns:w16sdtdh="http://schemas.microsoft.com/office/word/2020/wordml/sdtdatahash" xmlns:w16se="http://schemas.microsoft.com/office/word/2015/wordml/symex" xmlns:wpg="http://schemas.microsoft.com/office/word/2010/wordprocessingGroup" xmlns:wpi="http://schemas.microsoft.com/office/word/2010/wordprocessingInk" xmlns:wne="http://schemas.microsoft.com/office/word/2006/wordml" xmlns:wps="http://schemas.microsoft.com/office/word/2010/wordprocessingShape" mc:Ignorable="w14 w15 w16se w16cid w16 w16cex w16sdtdh wp14">
   <w:background w:color="D8D8D8" w:themeColor="background1" w:themeShade="D8"/>
   <w:body>
     <w:p/>
@@ -19,7 +19,7 @@
           <w:noProof/>
         </w:rPr>
         <w:drawing>
-          <wp:anchor distT="0" distB="0" distL="114300" distR="114300" simplePos="0" relativeHeight="251657216" behindDoc="0" locked="0" layoutInCell="1" allowOverlap="1" wp14:anchorId="77F35DF4" wp14:editId="4E684F94">
+          <wp:anchor distT="0" distB="0" distL="114300" distR="114300" simplePos="0" relativeHeight="251657216" behindDoc="0" locked="0" layoutInCell="1" allowOverlap="1" wp14:anchorId="7BE05F9C" wp14:editId="69C0E8E4">
             <wp:simplePos x="0" y="0"/>
             <wp:positionH relativeFrom="margin">
               <wp:align>center</wp:align>
@@ -221,7 +221,7 @@
           <w:szCs w:val="48"/>
         </w:rPr>
         <w:drawing>
-          <wp:anchor distT="0" distB="0" distL="114300" distR="114300" simplePos="0" relativeHeight="251662336" behindDoc="0" locked="0" layoutInCell="1" allowOverlap="1" wp14:anchorId="06B88EE8" wp14:editId="714F0044">
+          <wp:anchor distT="0" distB="0" distL="114300" distR="114300" simplePos="0" relativeHeight="251662336" behindDoc="0" locked="0" layoutInCell="1" allowOverlap="1" wp14:anchorId="28B37189" wp14:editId="07174E2B">
             <wp:simplePos x="0" y="0"/>
             <wp:positionH relativeFrom="margin">
               <wp:posOffset>-571500</wp:posOffset>
@@ -287,7 +287,7 @@
         <mc:AlternateContent>
           <mc:Choice Requires="wpg">
             <w:drawing>
-              <wp:anchor distT="0" distB="0" distL="114300" distR="114300" simplePos="0" relativeHeight="251661312" behindDoc="0" locked="0" layoutInCell="1" allowOverlap="1" wp14:anchorId="62F78911" wp14:editId="4D522D43">
+              <wp:anchor distT="0" distB="0" distL="114300" distR="114300" simplePos="0" relativeHeight="251661312" behindDoc="0" locked="0" layoutInCell="1" allowOverlap="1" wp14:anchorId="241E8058" wp14:editId="412E76B4">
                 <wp:simplePos x="0" y="0"/>
                 <wp:positionH relativeFrom="column">
                   <wp:posOffset>733425</wp:posOffset>
@@ -467,7 +467,7 @@
           </mc:Choice>
           <mc:Fallback>
             <w:pict>
-              <v:group w14:anchorId="62F78911" id="Group 3" o:spid="_x0000_s1026" style="position:absolute;margin-left:57.75pt;margin-top:19.95pt;width:81pt;height:101.95pt;z-index:251661312;mso-width-relative:margin;mso-height-relative:margin" coordorigin="3352,190" coordsize="10287,12947" o:gfxdata="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">
+              <v:group w14:anchorId="241E8058" id="Group 3" o:spid="_x0000_s1026" style="position:absolute;margin-left:57.75pt;margin-top:19.95pt;width:81pt;height:101.95pt;z-index:251661312;mso-width-relative:margin;mso-height-relative:margin" coordorigin="3352,190" coordsize="10287,12947" o:gfxdata="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">
                 <v:shapetype id="_x0000_t75" coordsize="21600,21600" o:spt="75" o:preferrelative="t" path="m@4@5l@4@11@9@11@9@5xe" filled="f" stroked="f">
                   <v:stroke joinstyle="miter"/>
                   <v:formulas>
@@ -487,9 +487,8 @@
                   <v:path o:extrusionok="f" gradientshapeok="t" o:connecttype="rect"/>
                   <o:lock v:ext="edit" aspectratio="t"/>
                 </v:shapetype>
-                <v:shape id="Picture 2" o:spid="_x0000_s1027" type="#_x0000_t75" style="position:absolute;left:3352;top:190;width:10287;height:10287;visibility:visible;mso-wrap-style:square" o:gfxdata="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">
+                <v:shape id="Picture 2" o:spid="_x0000_s1027" type="#_x0000_t75" style="position:absolute;left:3352;top:190;width:10287;height:10287;visibility:visible;mso-wrap-style:square" o:gfxdata="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">
                   <v:imagedata r:id="rId7" o:title="" grayscale="t" bilevel="t"/>
-                  <v:path arrowok="t"/>
                 </v:shape>
                 <v:shapetype id="_x0000_t202" coordsize="21600,21600" o:spt="202" path="m,l,21600r21600,l21600,xe">
                   <v:stroke joinstyle="miter"/>
@@ -750,7 +749,6 @@
           <w:lang w:bidi="fa-IR"/>
         </w:rPr>
       </w:pPr>
-      <w:bookmarkStart w:id="0" w:name="_GoBack"/>
       <w:r>
         <w:rPr>
           <w:rFonts w:ascii="Trebuchet MS" w:hAnsi="Trebuchet MS"/>
@@ -759,13 +757,13 @@
           <w:szCs w:val="48"/>
         </w:rPr>
         <w:drawing>
-          <wp:anchor distT="0" distB="0" distL="114300" distR="114300" simplePos="0" relativeHeight="251663360" behindDoc="0" locked="0" layoutInCell="1" allowOverlap="1" wp14:anchorId="1B50D22F" wp14:editId="069C1D75">
+          <wp:anchor distT="0" distB="0" distL="114300" distR="114300" simplePos="0" relativeHeight="251663360" behindDoc="0" locked="0" layoutInCell="1" allowOverlap="1" wp14:anchorId="2E8C9CDA" wp14:editId="7A6EA897">
             <wp:simplePos x="0" y="0"/>
             <wp:positionH relativeFrom="margin">
               <wp:align>center</wp:align>
             </wp:positionH>
             <wp:positionV relativeFrom="paragraph">
-              <wp:posOffset>302895</wp:posOffset>
+              <wp:posOffset>217834</wp:posOffset>
             </wp:positionV>
             <wp:extent cx="1543050" cy="1543050"/>
             <wp:effectExtent l="0" t="0" r="0" b="0"/>
@@ -778,11 +776,21 @@
               <a:graphicData uri="http://schemas.openxmlformats.org/drawingml/2006/picture">
                 <pic:pic xmlns:pic="http://schemas.openxmlformats.org/drawingml/2006/picture">
                   <pic:nvPicPr>
-                    <pic:cNvPr id="6" name="qrcode-lyH-none.png"/>
+                    <pic:cNvPr id="6" name="Picture 6"/>
                     <pic:cNvPicPr/>
                   </pic:nvPicPr>
                   <pic:blipFill>
                     <a:blip r:embed="rId8" cstate="print">
+                      <a:clrChange>
+                        <a:clrFrom>
+                          <a:srgbClr val="FFFFFF"/>
+                        </a:clrFrom>
+                        <a:clrTo>
+                          <a:srgbClr val="FFFFFF">
+                            <a:alpha val="0"/>
+                          </a:srgbClr>
+                        </a:clrTo>
+                      </a:clrChange>
                       <a:extLst>
                         <a:ext uri="{28A0092B-C50C-407E-A947-70E740481C1C}">
                           <a14:useLocalDpi xmlns:a14="http://schemas.microsoft.com/office/drawing/2010/main" val="0"/>
@@ -814,7 +822,6 @@
           </wp:anchor>
         </w:drawing>
       </w:r>
-      <w:bookmarkEnd w:id="0"/>
     </w:p>
     <w:p>
       <w:pPr>
@@ -889,7 +896,7 @@
 </file>
 
 <file path=word/styles.xml><?xml version="1.0" encoding="utf-8"?>
-<w:styles xmlns:mc="http://schemas.openxmlformats.org/markup-compatibility/2006" xmlns:r="http://schemas.openxmlformats.org/officeDocument/2006/relationships" xmlns:w="http://schemas.openxmlformats.org/wordprocessingml/2006/main" xmlns:w14="http://schemas.microsoft.com/office/word/2010/wordml" xmlns:w15="http://schemas.microsoft.com/office/word/2012/wordml" xmlns:w16se="http://schemas.microsoft.com/office/word/2015/wordml/symex" mc:Ignorable="w14 w15 w16se">
+<w:styles xmlns:mc="http://schemas.openxmlformats.org/markup-compatibility/2006" xmlns:r="http://schemas.openxmlformats.org/officeDocument/2006/relationships" xmlns:w="http://schemas.openxmlformats.org/wordprocessingml/2006/main" xmlns:w14="http://schemas.microsoft.com/office/word/2010/wordml" xmlns:w15="http://schemas.microsoft.com/office/word/2012/wordml" xmlns:w16cex="http://schemas.microsoft.com/office/word/2018/wordml/cex" xmlns:w16cid="http://schemas.microsoft.com/office/word/2016/wordml/cid" xmlns:w16="http://schemas.microsoft.com/office/word/2018/wordml" xmlns:w16sdtdh="http://schemas.microsoft.com/office/word/2020/wordml/sdtdatahash" xmlns:w16se="http://schemas.microsoft.com/office/word/2015/wordml/symex" mc:Ignorable="w14 w15 w16se w16cid w16 w16cex w16sdtdh">
   <w:docDefaults>
     <w:rPrDefault>
       <w:rPr>
@@ -905,7 +912,7 @@
       </w:pPr>
     </w:pPrDefault>
   </w:docDefaults>
-  <w:latentStyles w:defLockedState="0" w:defUIPriority="99" w:defSemiHidden="0" w:defUnhideWhenUsed="0" w:defQFormat="0" w:count="371">
+  <w:latentStyles w:defLockedState="0" w:defUIPriority="99" w:defSemiHidden="0" w:defUnhideWhenUsed="0" w:defQFormat="0" w:count="376">
     <w:lsdException w:name="Normal" w:uiPriority="0" w:qFormat="1"/>
     <w:lsdException w:name="heading 1" w:uiPriority="9" w:qFormat="1"/>
     <w:lsdException w:name="heading 2" w:semiHidden="1" w:uiPriority="9" w:unhideWhenUsed="1" w:qFormat="1"/>
@@ -1277,6 +1284,11 @@
     <w:lsdException w:name="List Table 5 Dark Accent 6" w:uiPriority="50"/>
     <w:lsdException w:name="List Table 6 Colorful Accent 6" w:uiPriority="51"/>
     <w:lsdException w:name="List Table 7 Colorful Accent 6" w:uiPriority="52"/>
+    <w:lsdException w:name="Mention" w:semiHidden="1" w:unhideWhenUsed="1"/>
+    <w:lsdException w:name="Smart Hyperlink" w:semiHidden="1" w:unhideWhenUsed="1"/>
+    <w:lsdException w:name="Hashtag" w:semiHidden="1" w:unhideWhenUsed="1"/>
+    <w:lsdException w:name="Unresolved Mention" w:semiHidden="1" w:unhideWhenUsed="1"/>
+    <w:lsdException w:name="Smart Link" w:semiHidden="1" w:unhideWhenUsed="1"/>
   </w:latentStyles>
   <w:style w:type="paragraph" w:default="1" w:styleId="Normal">
     <w:name w:val="Normal"/>

</xml_diff>